<commit_message>
Organização de documentos e limpeza de arqs redudantes
</commit_message>
<xml_diff>
--- a/documentacao/Documentação/Contextualizacao.docx
+++ b/documentacao/Documentação/Contextualizacao.docx
@@ -71,8 +71,10 @@
           <w:sz w:val="24"/>
           <w:szCs w:val="24"/>
         </w:rPr>
-        <w:t xml:space="preserve"> e tecnologia</w:t>
-      </w:r>
+        <w:t xml:space="preserve"> </w:t>
+      </w:r>
+      <w:bookmarkStart w:id="0" w:name="_GoBack"/>
+      <w:bookmarkEnd w:id="0"/>
       <w:r>
         <w:rPr>
           <w:rFonts w:ascii="Times New Roman" w:hAnsi="Times New Roman" w:cs="Times New Roman"/>
@@ -435,8 +437,6 @@
         </w:rPr>
         <w:t xml:space="preserve">: </w:t>
       </w:r>
-      <w:bookmarkStart w:id="0" w:name="_GoBack"/>
-      <w:bookmarkEnd w:id="0"/>
     </w:p>
     <w:p>
       <w:pPr>
@@ -613,21 +613,7 @@
           <w:rFonts w:eastAsiaTheme="minorHAnsi"/>
           <w:lang w:eastAsia="en-US"/>
         </w:rPr>
-        <w:t xml:space="preserve">Existem soluções pontuais para a evitar a morte de plantas devido falta de agua. Exemplo disso, temos os vasos </w:t>
-      </w:r>
-      <w:r>
-        <w:rPr>
-          <w:rFonts w:eastAsiaTheme="minorHAnsi"/>
-          <w:lang w:eastAsia="en-US"/>
-        </w:rPr>
-        <w:t>auto irrigáveis</w:t>
-      </w:r>
-      <w:r>
-        <w:rPr>
-          <w:rFonts w:eastAsiaTheme="minorHAnsi"/>
-          <w:lang w:eastAsia="en-US"/>
-        </w:rPr>
-        <w:t>. Porém não existe no mercado um serviço que se propõe a monitorar a quantidade de umidade relativa e temperatura do ambiente em que as plantas estão inseridas</w:t>
+        <w:t>Existem soluções pontuais para a evitar a morte de plantas devido falta de agua. Exemplo disso, temos os vasos auto irrigáveis. Porém não existe no mercado um serviço que se propõe a monitorar a quantidade de umidade relativa e temperatura do ambiente em que as plantas estão inseridas</w:t>
       </w:r>
     </w:p>
     <w:p>

</xml_diff>